<commit_message>
Oplossingen toegevoegd. Module 2 en 3 NL termen en correcte opmaak.
</commit_message>
<xml_diff>
--- a/testMaartApril/Overzicht bestanden.docx
+++ b/testMaartApril/Overzicht bestanden.docx
@@ -253,223 +253,313 @@
         <w:rPr>
           <w:lang w:val="nl-NL"/>
         </w:rPr>
-        <w:t>.mp3</w:t>
-      </w:r>
-    </w:p>
-    <w:p>
-      <w:pPr>
-        <w:pStyle w:val="Lijstalinea"/>
-        <w:numPr>
-          <w:ilvl w:val="2"/>
-          <w:numId w:val="1"/>
-        </w:numPr>
-        <w:rPr>
-          <w:lang w:val="nl-NL"/>
-        </w:rPr>
-      </w:pPr>
-      <w:r>
-        <w:rPr>
-          <w:lang w:val="nl-NL"/>
-        </w:rPr>
-        <w:t>CSV-bestand met goede meting hartslag:</w:t>
-      </w:r>
-    </w:p>
-    <w:p>
-      <w:pPr>
-        <w:pStyle w:val="Lijstalinea"/>
-        <w:ind w:left="2160"/>
-        <w:rPr>
-          <w:lang w:val="nl-NL"/>
-        </w:rPr>
-      </w:pPr>
-      <w:r>
-        <w:rPr>
-          <w:lang w:val="nl-NL"/>
-        </w:rPr>
-        <w:t>module3_MSExcel_redValues</w:t>
-      </w:r>
-      <w:r>
-        <w:rPr>
-          <w:lang w:val="nl-NL"/>
-        </w:rPr>
-        <w:t>.csv</w:t>
-      </w:r>
-    </w:p>
-    <w:p>
-      <w:pPr>
-        <w:pStyle w:val="Lijstalinea"/>
-        <w:numPr>
-          <w:ilvl w:val="1"/>
-          <w:numId w:val="1"/>
-        </w:numPr>
-        <w:rPr>
-          <w:lang w:val="nl-NL"/>
-        </w:rPr>
-      </w:pPr>
-      <w:r>
-        <w:rPr>
-          <w:lang w:val="nl-NL"/>
-        </w:rPr>
-        <w:t>Uitleg-bestanden</w:t>
-      </w:r>
-    </w:p>
-    <w:p>
-      <w:pPr>
-        <w:pStyle w:val="Lijstalinea"/>
-        <w:numPr>
-          <w:ilvl w:val="2"/>
-          <w:numId w:val="1"/>
-        </w:numPr>
-        <w:rPr>
-          <w:lang w:val="nl-NL"/>
-        </w:rPr>
-      </w:pPr>
-    </w:p>
-    <w:p>
-      <w:pPr>
-        <w:pStyle w:val="Lijstalinea"/>
-        <w:numPr>
-          <w:ilvl w:val="0"/>
-          <w:numId w:val="1"/>
-        </w:numPr>
-        <w:rPr>
-          <w:lang w:val="nl-NL"/>
-        </w:rPr>
-      </w:pPr>
-      <w:r>
-        <w:rPr>
-          <w:lang w:val="nl-NL"/>
-        </w:rPr>
-        <w:t>Bestanden voor leerkrachten</w:t>
-      </w:r>
-    </w:p>
-    <w:p>
-      <w:pPr>
-        <w:pStyle w:val="Lijstalinea"/>
-        <w:numPr>
-          <w:ilvl w:val="1"/>
-          <w:numId w:val="1"/>
-        </w:numPr>
-        <w:rPr>
-          <w:lang w:val="nl-NL"/>
-        </w:rPr>
-      </w:pPr>
-      <w:r>
-        <w:rPr>
-          <w:lang w:val="nl-NL"/>
-        </w:rPr>
-        <w:t>Oplossingen</w:t>
-      </w:r>
-    </w:p>
-    <w:p>
-      <w:pPr>
-        <w:pStyle w:val="Lijstalinea"/>
-        <w:numPr>
-          <w:ilvl w:val="2"/>
-          <w:numId w:val="1"/>
-        </w:numPr>
-        <w:rPr>
-          <w:lang w:val="nl-NL"/>
-        </w:rPr>
-      </w:pPr>
-      <w:r>
-        <w:rPr>
-          <w:lang w:val="nl-NL"/>
-        </w:rPr>
-        <w:t>Module 3 – opdracht roodwaarde van een foto bepalen in AI2</w:t>
-      </w:r>
-    </w:p>
-    <w:p>
-      <w:pPr>
-        <w:pStyle w:val="Lijstalinea"/>
-        <w:numPr>
-          <w:ilvl w:val="2"/>
-          <w:numId w:val="1"/>
-        </w:numPr>
-        <w:rPr>
-          <w:lang w:val="nl-NL"/>
-        </w:rPr>
-      </w:pPr>
-      <w:r>
-        <w:rPr>
-          <w:lang w:val="nl-NL"/>
-        </w:rPr>
-        <w:t>Module 3 – roodwaarden bepalen en weergeven in MS Excel</w:t>
-      </w:r>
-    </w:p>
-    <w:p>
-      <w:pPr>
-        <w:pStyle w:val="Lijstalinea"/>
-        <w:numPr>
-          <w:ilvl w:val="2"/>
-          <w:numId w:val="1"/>
-        </w:numPr>
-        <w:rPr>
-          <w:lang w:val="nl-NL"/>
-        </w:rPr>
-      </w:pPr>
-      <w:r>
-        <w:rPr>
-          <w:lang w:val="nl-NL"/>
-        </w:rPr>
-        <w:t>Module 3 – roodwaarden bepalen en weergeven in de app</w:t>
-      </w:r>
-    </w:p>
-    <w:p>
-      <w:pPr>
-        <w:pStyle w:val="Lijstalinea"/>
-        <w:numPr>
-          <w:ilvl w:val="2"/>
-          <w:numId w:val="1"/>
-        </w:numPr>
-        <w:rPr>
-          <w:lang w:val="nl-NL"/>
-        </w:rPr>
-      </w:pPr>
-      <w:r>
-        <w:rPr>
-          <w:lang w:val="nl-NL"/>
-        </w:rPr>
-        <w:t>Module 4 – automatische piekdetectie in AI2</w:t>
-      </w:r>
-    </w:p>
-    <w:p>
-      <w:pPr>
-        <w:pStyle w:val="Lijstalinea"/>
-        <w:numPr>
-          <w:ilvl w:val="2"/>
-          <w:numId w:val="1"/>
-        </w:numPr>
-        <w:rPr>
-          <w:lang w:val="nl-NL"/>
-        </w:rPr>
-      </w:pPr>
-      <w:r>
-        <w:rPr>
-          <w:lang w:val="nl-NL"/>
-        </w:rPr>
-        <w:t>Module 4 – fourieranalyse in AI2</w:t>
-      </w:r>
-    </w:p>
-    <w:p>
-      <w:pPr>
-        <w:pStyle w:val="Lijstalinea"/>
-        <w:numPr>
-          <w:ilvl w:val="2"/>
-          <w:numId w:val="1"/>
-        </w:numPr>
-        <w:rPr>
-          <w:lang w:val="nl-NL"/>
-        </w:rPr>
-      </w:pPr>
-      <w:r>
-        <w:rPr>
-          <w:lang w:val="nl-NL"/>
-        </w:rPr>
-        <w:t>Module 5 – bouwen van de volledige app</w:t>
+        <w:t>.mp</w:t>
+      </w:r>
+      <w:r>
+        <w:rPr>
+          <w:lang w:val="nl-NL"/>
+        </w:rPr>
+        <w:t>4</w:t>
       </w:r>
       <w:bookmarkStart w:id="0" w:name="_GoBack"/>
       <w:bookmarkEnd w:id="0"/>
+    </w:p>
+    <w:p>
+      <w:pPr>
+        <w:pStyle w:val="Lijstalinea"/>
+        <w:numPr>
+          <w:ilvl w:val="2"/>
+          <w:numId w:val="1"/>
+        </w:numPr>
+        <w:rPr>
+          <w:lang w:val="nl-NL"/>
+        </w:rPr>
+      </w:pPr>
+      <w:r>
+        <w:rPr>
+          <w:lang w:val="nl-NL"/>
+        </w:rPr>
+        <w:t>CSV-bestand met goede meting hartslag:</w:t>
+      </w:r>
+    </w:p>
+    <w:p>
+      <w:pPr>
+        <w:pStyle w:val="Lijstalinea"/>
+        <w:ind w:left="2160"/>
+        <w:rPr>
+          <w:lang w:val="nl-NL"/>
+        </w:rPr>
+      </w:pPr>
+      <w:r>
+        <w:rPr>
+          <w:lang w:val="nl-NL"/>
+        </w:rPr>
+        <w:t>module3_MSExcel_redValues</w:t>
+      </w:r>
+      <w:r>
+        <w:rPr>
+          <w:lang w:val="nl-NL"/>
+        </w:rPr>
+        <w:t>.csv</w:t>
+      </w:r>
+    </w:p>
+    <w:p>
+      <w:pPr>
+        <w:pStyle w:val="Lijstalinea"/>
+        <w:numPr>
+          <w:ilvl w:val="1"/>
+          <w:numId w:val="1"/>
+        </w:numPr>
+        <w:rPr>
+          <w:lang w:val="nl-NL"/>
+        </w:rPr>
+      </w:pPr>
+      <w:r>
+        <w:rPr>
+          <w:lang w:val="nl-NL"/>
+        </w:rPr>
+        <w:t>Uitleg-bestanden</w:t>
+      </w:r>
+    </w:p>
+    <w:p>
+      <w:pPr>
+        <w:pStyle w:val="Lijstalinea"/>
+        <w:numPr>
+          <w:ilvl w:val="2"/>
+          <w:numId w:val="1"/>
+        </w:numPr>
+        <w:rPr>
+          <w:lang w:val="nl-NL"/>
+        </w:rPr>
+      </w:pPr>
+      <w:r>
+        <w:rPr>
+          <w:lang w:val="nl-NL"/>
+        </w:rPr>
+        <w:t>demonstratieFoto_pixels_RGB.xlsx</w:t>
+      </w:r>
+    </w:p>
+    <w:p>
+      <w:pPr>
+        <w:pStyle w:val="Lijstalinea"/>
+        <w:numPr>
+          <w:ilvl w:val="2"/>
+          <w:numId w:val="1"/>
+        </w:numPr>
+        <w:rPr>
+          <w:lang w:val="nl-NL"/>
+        </w:rPr>
+      </w:pPr>
+      <w:r>
+        <w:rPr>
+          <w:lang w:val="nl-NL"/>
+        </w:rPr>
+        <w:t>Filmpje uitleg pixels – RGB:</w:t>
+      </w:r>
+    </w:p>
+    <w:p>
+      <w:pPr>
+        <w:pStyle w:val="Lijstalinea"/>
+        <w:ind w:left="2160"/>
+        <w:rPr>
+          <w:lang w:val="en-GB"/>
+        </w:rPr>
+      </w:pPr>
+      <w:r>
+        <w:rPr>
+          <w:lang w:val="en-GB"/>
+        </w:rPr>
+        <w:t>Stand-up comedy routine about Spreadsheets</w:t>
+      </w:r>
+      <w:r>
+        <w:rPr>
+          <w:lang w:val="en-GB"/>
+        </w:rPr>
+        <w:t>.mp4</w:t>
+      </w:r>
+    </w:p>
+    <w:p>
+      <w:pPr>
+        <w:pStyle w:val="Lijstalinea"/>
+        <w:numPr>
+          <w:ilvl w:val="2"/>
+          <w:numId w:val="1"/>
+        </w:numPr>
+        <w:rPr>
+          <w:lang w:val="nl-NL"/>
+        </w:rPr>
+      </w:pPr>
+      <w:r>
+        <w:rPr>
+          <w:lang w:val="nl-NL"/>
+        </w:rPr>
+        <w:t>Filmpje uitleg digitale video:</w:t>
+      </w:r>
+    </w:p>
+    <w:p>
+      <w:pPr>
+        <w:pStyle w:val="Lijstalinea"/>
+        <w:ind w:left="2160"/>
+        <w:rPr>
+          <w:lang w:val="en-GB"/>
+        </w:rPr>
+      </w:pPr>
+      <w:r>
+        <w:rPr>
+          <w:lang w:val="en-GB"/>
+        </w:rPr>
+        <w:t>The Very Basics of Digital Video</w:t>
+      </w:r>
+      <w:r>
+        <w:rPr>
+          <w:lang w:val="en-GB"/>
+        </w:rPr>
+        <w:t>.mp4</w:t>
+      </w:r>
+    </w:p>
+    <w:p>
+      <w:pPr>
+        <w:pStyle w:val="Lijstalinea"/>
+        <w:numPr>
+          <w:ilvl w:val="0"/>
+          <w:numId w:val="1"/>
+        </w:numPr>
+        <w:rPr>
+          <w:lang w:val="nl-NL"/>
+        </w:rPr>
+      </w:pPr>
+      <w:r>
+        <w:rPr>
+          <w:lang w:val="nl-NL"/>
+        </w:rPr>
+        <w:t>Bestanden voor leerkrachten</w:t>
+      </w:r>
+    </w:p>
+    <w:p>
+      <w:pPr>
+        <w:pStyle w:val="Lijstalinea"/>
+        <w:numPr>
+          <w:ilvl w:val="1"/>
+          <w:numId w:val="1"/>
+        </w:numPr>
+        <w:rPr>
+          <w:lang w:val="nl-NL"/>
+        </w:rPr>
+      </w:pPr>
+      <w:r>
+        <w:rPr>
+          <w:lang w:val="nl-NL"/>
+        </w:rPr>
+        <w:t>Oplossingen</w:t>
+      </w:r>
+    </w:p>
+    <w:p>
+      <w:pPr>
+        <w:pStyle w:val="Lijstalinea"/>
+        <w:numPr>
+          <w:ilvl w:val="2"/>
+          <w:numId w:val="1"/>
+        </w:numPr>
+        <w:rPr>
+          <w:lang w:val="nl-NL"/>
+        </w:rPr>
+      </w:pPr>
+      <w:r>
+        <w:rPr>
+          <w:lang w:val="nl-NL"/>
+        </w:rPr>
+        <w:t>Module 3 – opdracht roodwaarde van een foto bepalen in AI2</w:t>
+      </w:r>
+    </w:p>
+    <w:p>
+      <w:pPr>
+        <w:pStyle w:val="Lijstalinea"/>
+        <w:numPr>
+          <w:ilvl w:val="2"/>
+          <w:numId w:val="1"/>
+        </w:numPr>
+        <w:rPr>
+          <w:lang w:val="nl-NL"/>
+        </w:rPr>
+      </w:pPr>
+      <w:r>
+        <w:rPr>
+          <w:lang w:val="nl-NL"/>
+        </w:rPr>
+        <w:t>Module 3 – roodwaarden bepalen en weergeven in MS Excel</w:t>
+      </w:r>
+    </w:p>
+    <w:p>
+      <w:pPr>
+        <w:pStyle w:val="Lijstalinea"/>
+        <w:numPr>
+          <w:ilvl w:val="2"/>
+          <w:numId w:val="1"/>
+        </w:numPr>
+        <w:rPr>
+          <w:lang w:val="nl-NL"/>
+        </w:rPr>
+      </w:pPr>
+      <w:r>
+        <w:rPr>
+          <w:lang w:val="nl-NL"/>
+        </w:rPr>
+        <w:t>Module 3 – roodwaarden bepalen en weergeven in de app</w:t>
+      </w:r>
+    </w:p>
+    <w:p>
+      <w:pPr>
+        <w:pStyle w:val="Lijstalinea"/>
+        <w:numPr>
+          <w:ilvl w:val="2"/>
+          <w:numId w:val="1"/>
+        </w:numPr>
+        <w:rPr>
+          <w:lang w:val="nl-NL"/>
+        </w:rPr>
+      </w:pPr>
+      <w:r>
+        <w:rPr>
+          <w:lang w:val="nl-NL"/>
+        </w:rPr>
+        <w:t>Module 4 – automatische piekdetectie in AI2</w:t>
+      </w:r>
+    </w:p>
+    <w:p>
+      <w:pPr>
+        <w:pStyle w:val="Lijstalinea"/>
+        <w:numPr>
+          <w:ilvl w:val="2"/>
+          <w:numId w:val="1"/>
+        </w:numPr>
+        <w:rPr>
+          <w:lang w:val="nl-NL"/>
+        </w:rPr>
+      </w:pPr>
+      <w:r>
+        <w:rPr>
+          <w:lang w:val="nl-NL"/>
+        </w:rPr>
+        <w:t>Module 4 – fourieranalyse in AI2</w:t>
+      </w:r>
+    </w:p>
+    <w:p>
+      <w:pPr>
+        <w:pStyle w:val="Lijstalinea"/>
+        <w:numPr>
+          <w:ilvl w:val="2"/>
+          <w:numId w:val="1"/>
+        </w:numPr>
+        <w:rPr>
+          <w:lang w:val="nl-NL"/>
+        </w:rPr>
+      </w:pPr>
+      <w:r>
+        <w:rPr>
+          <w:lang w:val="nl-NL"/>
+        </w:rPr>
+        <w:t>Module 5 – bouwen van de volledige app</w:t>
+      </w:r>
     </w:p>
     <w:sectPr>
       <w:pgSz w:w="11906" w:h="16838"/>

</xml_diff>